<commit_message>
Added section defining AI
</commit_message>
<xml_diff>
--- a/Ethics Assignment draft.docx
+++ b/Ethics Assignment draft.docx
@@ -18,25 +18,200 @@
         <w:t>Though true AI (there is debate about that too) is something that may take many years to conceive, the ethics will always be an issue that will need addressing.</w:t>
       </w:r>
       <w:r>
-        <w:t xml:space="preserve"> So what is AI? Why are ethics i</w:t>
-      </w:r>
+        <w:t xml:space="preserve"> So what is AI? Why are ethics important? What ethics are already considered today?</w:t>
+      </w:r>
+    </w:p>
+    <w:p>
+      <w:pPr>
+        <w:pStyle w:val="Heading1"/>
+      </w:pPr>
+      <w:r>
+        <w:t>Introduction</w:t>
+      </w:r>
+    </w:p>
+    <w:p>
+      <w:r>
+        <w:t>Although this paper looks generally at ethics in Artificial intelligence, to understand the topic in more depth, ethics can be broken into two questions that can be asked for both humans and machines alike. Can the subject (person or machine) be ethical? And can the subject be effected by the ethics of others? The first of these questions looks at the responsibilities of AI, and whether it should be used for such purposes as weaponry, or health care. The second question looks at AI rights, laws that could one day effect how they work, and if AI can even be considered to be under the same social circumstances as a person.</w:t>
+      </w:r>
+    </w:p>
+    <w:p>
+      <w:pPr>
+        <w:pStyle w:val="Heading2"/>
+      </w:pPr>
+      <w:r>
+        <w:t>What is Artificial intelligence?</w:t>
+      </w:r>
+    </w:p>
+    <w:p>
+      <w:r>
+        <w:t>Before answering questions about the ethics of AI, it is important to define to a certain extent what the term ‘Artificial intelligence’ means. To break this further, understanding the word intelligence can help define the greater meaning. Alan</w:t>
+      </w:r>
+      <w:r>
+        <w:t xml:space="preserve"> Turing [</w:t>
+      </w:r>
+      <w:r>
+        <w:t>http://www.alanturing.net/turing_archive/pages/reference%20articles/what%20is%20ai.html</w:t>
+      </w:r>
+      <w:r>
+        <w:t>] breaks intelligence into five major components, all of which should be fulfilled in order to be classed as intelligent:</w:t>
+      </w:r>
+    </w:p>
+    <w:p>
+      <w:pPr>
+        <w:pStyle w:val="ListParagraph"/>
+        <w:numPr>
+          <w:ilvl w:val="0"/>
+          <w:numId w:val="1"/>
+        </w:numPr>
+      </w:pPr>
+      <w:r>
+        <w:t xml:space="preserve">Learning- The simplest form of this is trial and error, with more complicated forms such as generalisation </w:t>
+      </w:r>
+      <w:r>
+        <w:t>meaning the learner can perform better in situations not encounte</w:t>
+      </w:r>
+      <w:r>
+        <w:t>re</w:t>
+      </w:r>
+      <w:r>
+        <w:t>d before.</w:t>
+      </w:r>
+    </w:p>
+    <w:p>
+      <w:pPr>
+        <w:pStyle w:val="ListParagraph"/>
+        <w:numPr>
+          <w:ilvl w:val="0"/>
+          <w:numId w:val="1"/>
+        </w:numPr>
+      </w:pPr>
+      <w:r>
+        <w:t>Reasoning</w:t>
+      </w:r>
+      <w:r>
+        <w:t xml:space="preserve">- </w:t>
+      </w:r>
+      <w:r>
+        <w:t>Using evidence from a set of given statements to deduct a conclusion.</w:t>
+      </w:r>
+    </w:p>
+    <w:p>
+      <w:pPr>
+        <w:pStyle w:val="ListParagraph"/>
+        <w:numPr>
+          <w:ilvl w:val="0"/>
+          <w:numId w:val="1"/>
+        </w:numPr>
+      </w:pPr>
+      <w:r>
+        <w:t>Problem solving</w:t>
+      </w:r>
+      <w:r>
+        <w:t>- Special and general-pu</w:t>
+      </w:r>
+      <w:r>
+        <w:t>r</w:t>
+      </w:r>
+      <w:r>
+        <w:t>pose methods exists, where the special means a method of solving the problem is tailor made, while the latter means the method can be applied to a larger pool of general problems.</w:t>
+      </w:r>
+      <w:r>
+        <w:tab/>
+      </w:r>
+    </w:p>
+    <w:p>
+      <w:pPr>
+        <w:pStyle w:val="ListParagraph"/>
+        <w:numPr>
+          <w:ilvl w:val="0"/>
+          <w:numId w:val="1"/>
+        </w:numPr>
+      </w:pPr>
+      <w:r>
+        <w:t>Perception</w:t>
+      </w:r>
+      <w:r>
+        <w:t xml:space="preserve">- To be able to process and </w:t>
+      </w:r>
+      <w:r>
+        <w:t>analyse scenes into objects, features and relationships.</w:t>
+      </w:r>
+    </w:p>
+    <w:p>
+      <w:pPr>
+        <w:pStyle w:val="ListParagraph"/>
+        <w:numPr>
+          <w:ilvl w:val="0"/>
+          <w:numId w:val="1"/>
+        </w:numPr>
+      </w:pPr>
+      <w:r>
+        <w:t>Language-</w:t>
+      </w:r>
+      <w:r>
+        <w:t xml:space="preserve"> To use a system of signs, or sounds to communicate or send information to others. </w:t>
+      </w:r>
+    </w:p>
+    <w:p>
+      <w:r>
+        <w:t>Knowing the general requirements of intelligence, Artificial Intelligence</w:t>
+      </w:r>
+      <w:r>
+        <w:t xml:space="preserve"> should allow machines perform </w:t>
+      </w:r>
+      <w:r>
+        <w:t>operations</w:t>
+      </w:r>
+      <w:r>
+        <w:t xml:space="preserve"> or actions that require the intelligence listed above in humans.</w:t>
+      </w:r>
+    </w:p>
+    <w:p>
+      <w:pPr>
+        <w:pStyle w:val="Heading2"/>
+      </w:pPr>
+      <w:r>
+        <w:t>Why are ethics important with AI?</w:t>
+      </w:r>
+    </w:p>
+    <w:p>
       <w:bookmarkStart w:id="0" w:name="_GoBack"/>
       <w:bookmarkEnd w:id="0"/>
-      <w:r>
-        <w:t>mportant? What ethics are already considered today?</w:t>
-      </w:r>
-    </w:p>
-    <w:p>
-      <w:pPr>
-        <w:pStyle w:val="Heading1"/>
-      </w:pPr>
-      <w:r>
-        <w:t>Introduction</w:t>
-      </w:r>
-    </w:p>
-    <w:p>
-      <w:r>
-        <w:t>Although this paper looks generally at ethics in Artificial intelligence, to understand the topic in more depth, ethics can be broken into two questions that can be asked for both humans and machines alike. Can the subject (person or machine) be ethical? And can the subject be effected by the ethics of others? The first of these questions looks at the responsibilities of AI, and whether it should be used for such purposes as weaponry, or health care. The second question looks at AI rights, laws that could one day effect how they work, and if AI can even be considered to be under the same social circumstances as a person.</w:t>
+    </w:p>
+    <w:p/>
+    <w:p>
+      <w:pPr>
+        <w:pStyle w:val="Heading2"/>
+      </w:pPr>
+      <w:r>
+        <w:t>AI ethics of today</w:t>
+      </w:r>
+    </w:p>
+    <w:p/>
+    <w:p/>
+    <w:p/>
+    <w:p>
+      <w:r>
+        <w:lastRenderedPageBreak/>
+        <w:t>Notes</w:t>
+      </w:r>
+    </w:p>
+    <w:p>
+      <w:r>
+        <w:t xml:space="preserve">Humans are imperfect, will machines fit in? </w:t>
+      </w:r>
+      <w:proofErr w:type="gramStart"/>
+      <w:r>
+        <w:t>or</w:t>
+      </w:r>
+      <w:proofErr w:type="gramEnd"/>
+      <w:r>
+        <w:t xml:space="preserve"> will they help?</w:t>
+      </w:r>
+    </w:p>
+    <w:p>
+      <w:r>
+        <w:t>Will we ever have true AI?</w:t>
       </w:r>
     </w:p>
     <w:sectPr>
@@ -47,6 +222,127 @@
     </w:sectPr>
   </w:body>
 </w:document>
+</file>
+
+<file path=word/numbering.xml><?xml version="1.0" encoding="utf-8"?>
+<w:numbering xmlns:wpc="http://schemas.microsoft.com/office/word/2010/wordprocessingCanvas" xmlns:mc="http://schemas.openxmlformats.org/markup-compatibility/2006" xmlns:o="urn:schemas-microsoft-com:office:office" xmlns:r="http://schemas.openxmlformats.org/officeDocument/2006/relationships" xmlns:m="http://schemas.openxmlformats.org/officeDocument/2006/math" xmlns:v="urn:schemas-microsoft-com:vml" xmlns:wp14="http://schemas.microsoft.com/office/word/2010/wordprocessingDrawing" xmlns:wp="http://schemas.openxmlformats.org/drawingml/2006/wordprocessingDrawing" xmlns:w10="urn:schemas-microsoft-com:office:word" xmlns:w="http://schemas.openxmlformats.org/wordprocessingml/2006/main" xmlns:w14="http://schemas.microsoft.com/office/word/2010/wordml" xmlns:w15="http://schemas.microsoft.com/office/word/2012/wordml" xmlns:wpg="http://schemas.microsoft.com/office/word/2010/wordprocessingGroup" xmlns:wpi="http://schemas.microsoft.com/office/word/2010/wordprocessingInk" xmlns:wne="http://schemas.microsoft.com/office/word/2006/wordml" xmlns:wps="http://schemas.microsoft.com/office/word/2010/wordprocessingShape" mc:Ignorable="w14 w15 wp14">
+  <w:abstractNum w:abstractNumId="0" w15:restartNumberingAfterBreak="0">
+    <w:nsid w:val="75D13477"/>
+    <w:multiLevelType w:val="hybridMultilevel"/>
+    <w:tmpl w:val="CFC086C6"/>
+    <w:lvl w:ilvl="0" w:tplc="08090001">
+      <w:start w:val="1"/>
+      <w:numFmt w:val="bullet"/>
+      <w:lvlText w:val=""/>
+      <w:lvlJc w:val="left"/>
+      <w:pPr>
+        <w:ind w:left="720" w:hanging="360"/>
+      </w:pPr>
+      <w:rPr>
+        <w:rFonts w:ascii="Symbol" w:hAnsi="Symbol" w:hint="default"/>
+      </w:rPr>
+    </w:lvl>
+    <w:lvl w:ilvl="1" w:tplc="08090003" w:tentative="1">
+      <w:start w:val="1"/>
+      <w:numFmt w:val="bullet"/>
+      <w:lvlText w:val="o"/>
+      <w:lvlJc w:val="left"/>
+      <w:pPr>
+        <w:ind w:left="1440" w:hanging="360"/>
+      </w:pPr>
+      <w:rPr>
+        <w:rFonts w:ascii="Courier New" w:hAnsi="Courier New" w:cs="Courier New" w:hint="default"/>
+      </w:rPr>
+    </w:lvl>
+    <w:lvl w:ilvl="2" w:tplc="08090005" w:tentative="1">
+      <w:start w:val="1"/>
+      <w:numFmt w:val="bullet"/>
+      <w:lvlText w:val=""/>
+      <w:lvlJc w:val="left"/>
+      <w:pPr>
+        <w:ind w:left="2160" w:hanging="360"/>
+      </w:pPr>
+      <w:rPr>
+        <w:rFonts w:ascii="Wingdings" w:hAnsi="Wingdings" w:hint="default"/>
+      </w:rPr>
+    </w:lvl>
+    <w:lvl w:ilvl="3" w:tplc="08090001" w:tentative="1">
+      <w:start w:val="1"/>
+      <w:numFmt w:val="bullet"/>
+      <w:lvlText w:val=""/>
+      <w:lvlJc w:val="left"/>
+      <w:pPr>
+        <w:ind w:left="2880" w:hanging="360"/>
+      </w:pPr>
+      <w:rPr>
+        <w:rFonts w:ascii="Symbol" w:hAnsi="Symbol" w:hint="default"/>
+      </w:rPr>
+    </w:lvl>
+    <w:lvl w:ilvl="4" w:tplc="08090003" w:tentative="1">
+      <w:start w:val="1"/>
+      <w:numFmt w:val="bullet"/>
+      <w:lvlText w:val="o"/>
+      <w:lvlJc w:val="left"/>
+      <w:pPr>
+        <w:ind w:left="3600" w:hanging="360"/>
+      </w:pPr>
+      <w:rPr>
+        <w:rFonts w:ascii="Courier New" w:hAnsi="Courier New" w:cs="Courier New" w:hint="default"/>
+      </w:rPr>
+    </w:lvl>
+    <w:lvl w:ilvl="5" w:tplc="08090005" w:tentative="1">
+      <w:start w:val="1"/>
+      <w:numFmt w:val="bullet"/>
+      <w:lvlText w:val=""/>
+      <w:lvlJc w:val="left"/>
+      <w:pPr>
+        <w:ind w:left="4320" w:hanging="360"/>
+      </w:pPr>
+      <w:rPr>
+        <w:rFonts w:ascii="Wingdings" w:hAnsi="Wingdings" w:hint="default"/>
+      </w:rPr>
+    </w:lvl>
+    <w:lvl w:ilvl="6" w:tplc="08090001" w:tentative="1">
+      <w:start w:val="1"/>
+      <w:numFmt w:val="bullet"/>
+      <w:lvlText w:val=""/>
+      <w:lvlJc w:val="left"/>
+      <w:pPr>
+        <w:ind w:left="5040" w:hanging="360"/>
+      </w:pPr>
+      <w:rPr>
+        <w:rFonts w:ascii="Symbol" w:hAnsi="Symbol" w:hint="default"/>
+      </w:rPr>
+    </w:lvl>
+    <w:lvl w:ilvl="7" w:tplc="08090003" w:tentative="1">
+      <w:start w:val="1"/>
+      <w:numFmt w:val="bullet"/>
+      <w:lvlText w:val="o"/>
+      <w:lvlJc w:val="left"/>
+      <w:pPr>
+        <w:ind w:left="5760" w:hanging="360"/>
+      </w:pPr>
+      <w:rPr>
+        <w:rFonts w:ascii="Courier New" w:hAnsi="Courier New" w:cs="Courier New" w:hint="default"/>
+      </w:rPr>
+    </w:lvl>
+    <w:lvl w:ilvl="8" w:tplc="08090005" w:tentative="1">
+      <w:start w:val="1"/>
+      <w:numFmt w:val="bullet"/>
+      <w:lvlText w:val=""/>
+      <w:lvlJc w:val="left"/>
+      <w:pPr>
+        <w:ind w:left="6480" w:hanging="360"/>
+      </w:pPr>
+      <w:rPr>
+        <w:rFonts w:ascii="Wingdings" w:hAnsi="Wingdings" w:hint="default"/>
+      </w:rPr>
+    </w:lvl>
+  </w:abstractNum>
+  <w:num w:numId="1">
+    <w:abstractNumId w:val="0"/>
+  </w:num>
+</w:numbering>
 </file>
 
 <file path=word/styles.xml><?xml version="1.0" encoding="utf-8"?>
@@ -464,6 +760,28 @@
       <w:szCs w:val="32"/>
     </w:rPr>
   </w:style>
+  <w:style w:type="paragraph" w:styleId="Heading2">
+    <w:name w:val="heading 2"/>
+    <w:basedOn w:val="Normal"/>
+    <w:next w:val="Normal"/>
+    <w:link w:val="Heading2Char"/>
+    <w:uiPriority w:val="9"/>
+    <w:unhideWhenUsed/>
+    <w:qFormat/>
+    <w:rsid w:val="008038A9"/>
+    <w:pPr>
+      <w:keepNext/>
+      <w:keepLines/>
+      <w:spacing w:before="40" w:after="0"/>
+      <w:outlineLvl w:val="1"/>
+    </w:pPr>
+    <w:rPr>
+      <w:rFonts w:asciiTheme="majorHAnsi" w:eastAsiaTheme="majorEastAsia" w:hAnsiTheme="majorHAnsi" w:cstheme="majorBidi"/>
+      <w:color w:val="2E74B5" w:themeColor="accent1" w:themeShade="BF"/>
+      <w:sz w:val="26"/>
+      <w:szCs w:val="26"/>
+    </w:rPr>
+  </w:style>
   <w:style w:type="character" w:default="1" w:styleId="DefaultParagraphFont">
     <w:name w:val="Default Paragraph Font"/>
     <w:uiPriority w:val="1"/>
@@ -503,6 +821,30 @@
       <w:sz w:val="32"/>
       <w:szCs w:val="32"/>
     </w:rPr>
+  </w:style>
+  <w:style w:type="character" w:customStyle="1" w:styleId="Heading2Char">
+    <w:name w:val="Heading 2 Char"/>
+    <w:basedOn w:val="DefaultParagraphFont"/>
+    <w:link w:val="Heading2"/>
+    <w:uiPriority w:val="9"/>
+    <w:rsid w:val="008038A9"/>
+    <w:rPr>
+      <w:rFonts w:asciiTheme="majorHAnsi" w:eastAsiaTheme="majorEastAsia" w:hAnsiTheme="majorHAnsi" w:cstheme="majorBidi"/>
+      <w:color w:val="2E74B5" w:themeColor="accent1" w:themeShade="BF"/>
+      <w:sz w:val="26"/>
+      <w:szCs w:val="26"/>
+    </w:rPr>
+  </w:style>
+  <w:style w:type="paragraph" w:styleId="ListParagraph">
+    <w:name w:val="List Paragraph"/>
+    <w:basedOn w:val="Normal"/>
+    <w:uiPriority w:val="34"/>
+    <w:qFormat/>
+    <w:rsid w:val="003F372F"/>
+    <w:pPr>
+      <w:ind w:left="720"/>
+      <w:contextualSpacing/>
+    </w:pPr>
   </w:style>
 </w:styles>
 </file>

</xml_diff>

<commit_message>
Start section for AI ethics basics
</commit_message>
<xml_diff>
--- a/Ethics Assignment draft.docx
+++ b/Ethics Assignment draft.docx
@@ -173,10 +173,19 @@
       <w:r>
         <w:t>Why are ethics important with AI?</w:t>
       </w:r>
-    </w:p>
-    <w:p>
       <w:bookmarkStart w:id="0" w:name="_GoBack"/>
       <w:bookmarkEnd w:id="0"/>
+    </w:p>
+    <w:p>
+      <w:r>
+        <w:t xml:space="preserve">In a world where humans are becoming more and more </w:t>
+      </w:r>
+      <w:r>
+        <w:t>dependent</w:t>
+      </w:r>
+      <w:r>
+        <w:t xml:space="preserve"> on machines, the need for AI is exponentially increasing. Due to this circumstance, ensuring that any machines or computer used by machines that are safety critical is </w:t>
+      </w:r>
     </w:p>
     <w:p/>
     <w:p>
@@ -192,7 +201,6 @@
     <w:p/>
     <w:p>
       <w:r>
-        <w:lastRenderedPageBreak/>
         <w:t>Notes</w:t>
       </w:r>
     </w:p>

</xml_diff>

<commit_message>
Add a little more about current ethics
</commit_message>
<xml_diff>
--- a/Ethics Assignment draft.docx
+++ b/Ethics Assignment draft.docx
@@ -175,10 +175,54 @@
       </w:r>
     </w:p>
     <w:p>
+      <w:r>
+        <w:t>In a world where humans are becoming more and more dependent on machines, the need for AI is exponentially increasing. Due to this circumstance, ensuring that any machines or computer</w:t>
+      </w:r>
+      <w:r>
+        <w:t>s</w:t>
+      </w:r>
+      <w:r>
+        <w:t xml:space="preserve"> used that are </w:t>
+      </w:r>
+      <w:r>
+        <w:t xml:space="preserve">safety critical, are depended on (e.g. healthcare), or cases where sensible decisions are ethically correct is of a high importance. This relates back to the reasoning component of the AI definition. One example from the </w:t>
+      </w:r>
+      <w:r>
+        <w:t>[</w:t>
+      </w:r>
+      <w:r>
+        <w:t>Cambridge Handbook of AI</w:t>
+      </w:r>
+      <w:r>
+        <w:t>]</w:t>
+      </w:r>
+      <w:r>
+        <w:t>, could be that in the near future where for instance a machine that decides  on mortgage decisions is found to be being unfairly handing out successful applications based on discriminative terms, who is to blame?</w:t>
+      </w:r>
+      <w:r>
+        <w:t xml:space="preserve"> Why is the </w:t>
+      </w:r>
+      <w:r>
+        <w:lastRenderedPageBreak/>
+        <w:t xml:space="preserve">machine coming to such results? It could be said that as long as humans are imperfect, so machines will be. </w:t>
+      </w:r>
+    </w:p>
+    <w:p>
+      <w:r>
+        <w:t xml:space="preserve">Alongside </w:t>
+      </w:r>
+      <w:r>
+        <w:t xml:space="preserve">these kind of ethics, there is also the </w:t>
+      </w:r>
+      <w:r>
+        <w:t xml:space="preserve">other side to be considered, the ethical rights of the machines themselves. Though this topic requires more imagination about the future, machines that have feelings should still be considered. For instance, if a machine was working in bad conditions, or being treated badly, should they have rights? </w:t>
+      </w:r>
       <w:bookmarkStart w:id="0" w:name="_GoBack"/>
       <w:bookmarkEnd w:id="0"/>
-    </w:p>
-    <w:p/>
+      <w:r>
+        <w:t xml:space="preserve"> </w:t>
+      </w:r>
+    </w:p>
     <w:p>
       <w:pPr>
         <w:pStyle w:val="Heading2"/>
@@ -192,21 +236,12 @@
     <w:p/>
     <w:p>
       <w:r>
-        <w:lastRenderedPageBreak/>
         <w:t>Notes</w:t>
       </w:r>
     </w:p>
     <w:p>
       <w:r>
-        <w:t xml:space="preserve">Humans are imperfect, will machines fit in? </w:t>
-      </w:r>
-      <w:proofErr w:type="gramStart"/>
-      <w:r>
-        <w:t>or</w:t>
-      </w:r>
-      <w:proofErr w:type="gramEnd"/>
-      <w:r>
-        <w:t xml:space="preserve"> will they help?</w:t>
+        <w:t>Humans are imperfect, will machines fit in? or will they help?</w:t>
       </w:r>
     </w:p>
     <w:p>

</xml_diff>

<commit_message>
Add next sub section to latex, prepare for final sub section of introduction
</commit_message>
<xml_diff>
--- a/Ethics Assignment draft.docx
+++ b/Ethics Assignment draft.docx
@@ -215,25 +215,39 @@
         <w:t xml:space="preserve">these kind of ethics, there is also the </w:t>
       </w:r>
       <w:r>
-        <w:t xml:space="preserve">other side to be considered, the ethical rights of the machines themselves. Though this topic requires more imagination about the future, machines that have feelings should still be considered. For instance, if a machine was working in bad conditions, or being treated badly, should they have rights? </w:t>
+        <w:t xml:space="preserve">other side to be considered, the ethical rights of the machines themselves. Though this topic requires more imagination about the future, machines that have feelings should still be considered. For instance, if a machine was working in bad conditions, or being treated badly, should they have rights?  </w:t>
+      </w:r>
+    </w:p>
+    <w:p>
+      <w:pPr>
+        <w:pStyle w:val="Heading2"/>
+      </w:pPr>
+      <w:r>
+        <w:t xml:space="preserve">AI ethics </w:t>
+      </w:r>
+      <w:r>
+        <w:t>being considered today, and tomorrow</w:t>
+      </w:r>
+    </w:p>
+    <w:p>
+      <w:hyperlink r:id="rId5" w:history="1">
+        <w:r>
+          <w:rPr>
+            <w:rStyle w:val="Hyperlink"/>
+          </w:rPr>
+          <w:t>http://www.slate.com/articles/technology/future_tense/2014/07/ai_drones_ethics_and_laws_if_corporations_are_people_so_are_robots.single.html</w:t>
+        </w:r>
+      </w:hyperlink>
+    </w:p>
+    <w:p>
+      <w:r>
+        <w:t xml:space="preserve">Although </w:t>
       </w:r>
       <w:bookmarkStart w:id="0" w:name="_GoBack"/>
       <w:bookmarkEnd w:id="0"/>
-      <w:r>
-        <w:t xml:space="preserve"> </w:t>
-      </w:r>
-    </w:p>
-    <w:p>
-      <w:pPr>
-        <w:pStyle w:val="Heading2"/>
-      </w:pPr>
-      <w:r>
-        <w:t>AI ethics of today</w:t>
-      </w:r>
     </w:p>
     <w:p/>
     <w:p/>
-    <w:p/>
     <w:p>
       <w:r>
         <w:t>Notes</w:t>
@@ -241,7 +255,13 @@
     </w:p>
     <w:p>
       <w:r>
-        <w:t>Humans are imperfect, will machines fit in? or will they help?</w:t>
+        <w:t xml:space="preserve">Humans are imperfect, will machines fit in? </w:t>
+      </w:r>
+      <w:r>
+        <w:t>Or</w:t>
+      </w:r>
+      <w:r>
+        <w:t xml:space="preserve"> will they help?</w:t>
       </w:r>
     </w:p>
     <w:p>
@@ -881,6 +901,17 @@
       <w:contextualSpacing/>
     </w:pPr>
   </w:style>
+  <w:style w:type="character" w:styleId="Hyperlink">
+    <w:name w:val="Hyperlink"/>
+    <w:basedOn w:val="DefaultParagraphFont"/>
+    <w:uiPriority w:val="99"/>
+    <w:unhideWhenUsed/>
+    <w:rsid w:val="00C20C2C"/>
+    <w:rPr>
+      <w:color w:val="0563C1" w:themeColor="hyperlink"/>
+      <w:u w:val="single"/>
+    </w:rPr>
+  </w:style>
 </w:styles>
 </file>
 

</xml_diff>

<commit_message>
Start paragraph for research paper one
</commit_message>
<xml_diff>
--- a/Ethics Assignment draft.docx
+++ b/Ethics Assignment draft.docx
@@ -32,6 +32,12 @@
     <w:p>
       <w:r>
         <w:t>Although this paper looks generally at ethics in Artificial intelligence, to understand the topic in more depth, ethics can be broken into two questions that can be asked for both humans and machines alike. Can the subject (person or machine) be ethical? And can the subject be effected by the ethics of others? The first of these questions looks at the responsibilities of AI, and whether it should be used for such purposes as weaponry, or health care. The second question looks at AI rights, laws that could one day effect how they work, and if AI can even be considered to be under the same social circumstances as a person.</w:t>
+      </w:r>
+      <w:r>
+        <w:t xml:space="preserve"> </w:t>
+      </w:r>
+      <w:r>
+        <w:t>This paper looks at the general area of AI ethics, and uses sources from a number of journals and news articles to discuss current (less than five years) research, and provides a critique of each.</w:t>
       </w:r>
     </w:p>
     <w:p>
@@ -173,8 +179,6 @@
       <w:r>
         <w:t>Why are ethics important with AI?</w:t>
       </w:r>
-      <w:bookmarkStart w:id="0" w:name="_GoBack"/>
-      <w:bookmarkEnd w:id="0"/>
     </w:p>
     <w:p>
       <w:r>
@@ -193,6 +197,7 @@
         <w:pStyle w:val="Heading2"/>
       </w:pPr>
       <w:r>
+        <w:lastRenderedPageBreak/>
         <w:t>AI ethics of today</w:t>
       </w:r>
     </w:p>
@@ -200,26 +205,89 @@
     <w:p/>
     <w:p/>
     <w:p>
-      <w:r>
-        <w:t>Notes</w:t>
-      </w:r>
-    </w:p>
-    <w:p>
-      <w:r>
-        <w:t xml:space="preserve">Humans are imperfect, will machines fit in? </w:t>
-      </w:r>
-      <w:proofErr w:type="gramStart"/>
-      <w:r>
-        <w:t>or</w:t>
-      </w:r>
-      <w:proofErr w:type="gramEnd"/>
-      <w:r>
-        <w:t xml:space="preserve"> will they help?</w:t>
-      </w:r>
-    </w:p>
-    <w:p>
-      <w:r>
-        <w:t>Will we ever have true AI?</w:t>
+      <w:pPr>
+        <w:pStyle w:val="Heading1"/>
+      </w:pPr>
+      <w:r>
+        <w:t>Research</w:t>
+      </w:r>
+    </w:p>
+    <w:p>
+      <w:r>
+        <w:t>Because ethics is such a broad topic, a great amount of research is already available. This part of the paper considers three papers from the past five years, looking at ethical uses of AI, through to considering the ethics of social and emotional AI. With each, a discussion of the research undertaken and findings will be referenced.</w:t>
+      </w:r>
+    </w:p>
+    <w:p>
+      <w:pPr>
+        <w:pStyle w:val="Heading2"/>
+      </w:pPr>
+      <w:r>
+        <w:t xml:space="preserve">The </w:t>
+      </w:r>
+      <w:r>
+        <w:t>Ethics of A</w:t>
+      </w:r>
+      <w:r>
+        <w:t xml:space="preserve">rtificial </w:t>
+      </w:r>
+      <w:r>
+        <w:t>I</w:t>
+      </w:r>
+      <w:r>
+        <w:t>ntelligence</w:t>
+      </w:r>
+    </w:p>
+    <w:p>
+      <w:r>
+        <w:t>A paper already mentioned briefly earlier, this piece of research from the Cambridge Handbook of Artificial intelligence \cite{ethics important}</w:t>
+      </w:r>
+      <w:r>
+        <w:t xml:space="preserve"> looks at the ethical use of AI for a number of scenarios, discussing </w:t>
+      </w:r>
+      <w:r>
+        <w:t>moral status of machines, the transparency of AI workings, and the ideas of superintelligence, referencing various examples of AI in good and bad circumstances.</w:t>
+      </w:r>
+      <w:r>
+        <w:t xml:space="preserve"> </w:t>
+      </w:r>
+    </w:p>
+    <w:p>
+      <w:r>
+        <w:t xml:space="preserve">As discussed earlier, if AI is to be used more often for day-to-day activities, the ethical decisions taken by the intelligence must be </w:t>
+      </w:r>
+      <w:r>
+        <w:t xml:space="preserve">justified by </w:t>
+      </w:r>
+      <w:r>
+        <w:t xml:space="preserve">the </w:t>
+      </w:r>
+      <w:r>
+        <w:t>engin</w:t>
+      </w:r>
+      <w:bookmarkStart w:id="0" w:name="_GoBack"/>
+      <w:bookmarkEnd w:id="0"/>
+      <w:r>
+        <w:t xml:space="preserve">eers, </w:t>
+      </w:r>
+      <w:r>
+        <w:t xml:space="preserve">creators of the intelligence, and the intelligence itself. The paper spoken about here starts by mentioning </w:t>
+      </w:r>
+    </w:p>
+    <w:p>
+      <w:pPr>
+        <w:pStyle w:val="Heading2"/>
+      </w:pPr>
+      <w:r>
+        <w:t>Emotion, Artificial Intelligence, and Ethics</w:t>
+      </w:r>
+    </w:p>
+    <w:p/>
+    <w:p>
+      <w:pPr>
+        <w:pStyle w:val="Heading2"/>
+      </w:pPr>
+      <w:r>
+        <w:t>Considering Social and Emotional Artificial Intelligence</w:t>
       </w:r>
     </w:p>
     <w:sectPr>

</xml_diff>

<commit_message>
halfway through final paper
</commit_message>
<xml_diff>
--- a/Ethics Assignment draft.docx
+++ b/Ethics Assignment draft.docx
@@ -314,15 +314,7 @@
         <w:t>balance</w:t>
       </w:r>
       <w:r>
-        <w:t xml:space="preserve"> of predictability correct for today’s </w:t>
-      </w:r>
-      <w:proofErr w:type="gramStart"/>
-      <w:r>
-        <w:t>society</w:t>
-      </w:r>
-      <w:proofErr w:type="gramEnd"/>
-      <w:r>
-        <w:t>.</w:t>
+        <w:t xml:space="preserve"> of predictability correct for today’s society.</w:t>
       </w:r>
     </w:p>
     <w:p>
@@ -689,7 +681,62 @@
     </w:p>
     <w:p>
       <w:r>
-        <w:t>Matthias</w:t>
+        <w:t xml:space="preserve">Matthias </w:t>
+      </w:r>
+      <w:proofErr w:type="spellStart"/>
+      <w:r>
+        <w:t>Scheutz</w:t>
+      </w:r>
+      <w:proofErr w:type="spellEnd"/>
+      <w:r>
+        <w:t xml:space="preserve"> warns about cases such as this though, stating that </w:t>
+      </w:r>
+      <w:r>
+        <w:t>attachments</w:t>
+      </w:r>
+      <w:r>
+        <w:t xml:space="preserve"> to AI could mean that humans could </w:t>
+      </w:r>
+      <w:r>
+        <w:t>in fact</w:t>
+      </w:r>
+      <w:r>
+        <w:t xml:space="preserve"> be manipulated by the robots because of the </w:t>
+      </w:r>
+      <w:r>
+        <w:t>vulnerability</w:t>
+      </w:r>
+      <w:r>
+        <w:t xml:space="preserve"> of trust and care for it. </w:t>
+      </w:r>
+      <w:r>
+        <w:t>It was reported that some people gave the Roomba day’s off from work</w:t>
+      </w:r>
+      <w:r>
+        <w:t xml:space="preserve"> \</w:t>
+      </w:r>
+      <w:proofErr w:type="gramStart"/>
+      <w:r>
+        <w:t>cite{</w:t>
+      </w:r>
+      <w:proofErr w:type="gramEnd"/>
+      <w:r>
+        <w:t>ethicsMilitary}.</w:t>
+      </w:r>
+      <w:r>
+        <w:t>, strengthening evidence that humans can begin to care for robots. A final example that the paper uses to good effect in this circumstance is what would happen if a military person was reluctant to trade a b</w:t>
+      </w:r>
+      <w:r>
+        <w:t xml:space="preserve">omb disposal robot for a newer </w:t>
+      </w:r>
+      <w:r>
+        <w:t xml:space="preserve">and </w:t>
+      </w:r>
+      <w:r>
+        <w:t>safer</w:t>
+      </w:r>
+      <w:r>
+        <w:t xml:space="preserve"> one, but had grown a bond with that robot? In the worst case, the bond could actually cause lives to be lost due to the old and obsolete robot in use.</w:t>
       </w:r>
       <w:r>
         <w:t xml:space="preserve"> </w:t>
@@ -700,151 +747,254 @@
       </w:r>
       <w:proofErr w:type="spellEnd"/>
       <w:r>
-        <w:t xml:space="preserve"> warns about cases such as this though, stating that </w:t>
-      </w:r>
-      <w:r>
-        <w:t>attachments</w:t>
-      </w:r>
-      <w:r>
-        <w:t xml:space="preserve"> to AI could mean that humans could </w:t>
-      </w:r>
-      <w:r>
-        <w:t>in fact</w:t>
-      </w:r>
-      <w:r>
-        <w:t xml:space="preserve"> be manipulated by the robots because of the </w:t>
-      </w:r>
-      <w:r>
-        <w:t>vulnerability</w:t>
-      </w:r>
-      <w:r>
-        <w:t xml:space="preserve"> of trust and care for it. </w:t>
-      </w:r>
-      <w:r>
-        <w:t>It was reported that some people gave the Roomba day’s off from work</w:t>
+        <w:t xml:space="preserve"> shows in his own research that soldiers can become very devoted to these kinds of robots</w:t>
+      </w:r>
+      <w:r>
+        <w:t xml:space="preserve"> \</w:t>
+      </w:r>
+      <w:proofErr w:type="gramStart"/>
+      <w:r>
+        <w:t>cite{</w:t>
+      </w:r>
+      <w:proofErr w:type="spellStart"/>
+      <w:proofErr w:type="gramEnd"/>
+      <w:r>
+        <w:t>ethicsMilitary</w:t>
+      </w:r>
+      <w:proofErr w:type="spellEnd"/>
+      <w:r>
+        <w:t>}</w:t>
+      </w:r>
+      <w:r>
+        <w:t xml:space="preserve">. </w:t>
+      </w:r>
+    </w:p>
+    <w:p>
+      <w:r>
+        <w:t xml:space="preserve">The authors speculate a lot about the future of emotions in the following section of the paper, going on to state that </w:t>
+      </w:r>
+      <w:r>
+        <w:t xml:space="preserve">generally emotions between humans and AI raises some problems, though because of recent successes replicating </w:t>
+      </w:r>
+      <w:r>
+        <w:t>cognitive</w:t>
+      </w:r>
+      <w:r>
+        <w:t xml:space="preserve"> features, some level of emotional contact is possible.</w:t>
       </w:r>
       <w:r>
         <w:t xml:space="preserve"> </w:t>
       </w:r>
-      <w:r>
-        <w:t>\</w:t>
+    </w:p>
+    <w:p>
+      <w:r>
+        <w:t xml:space="preserve">A final remark that needs mentioning as a highlight of the paper is where AI </w:t>
+      </w:r>
+      <w:r>
+        <w:t>consciousness</w:t>
+      </w:r>
+      <w:r>
+        <w:t xml:space="preserve"> </w:t>
+      </w:r>
+      <w:r>
+        <w:t>is talked</w:t>
+      </w:r>
+      <w:r>
+        <w:t xml:space="preserve"> about relating to military robots again.</w:t>
+      </w:r>
+      <w:r>
+        <w:t xml:space="preserve"> In an example taken from Ronald Arkin, part of the US Army, mentions that with the need for emotional AI with consciousness is very important, for instance where without a human operator available the robot would have to decide whether to decide to shoot at a target.</w:t>
+      </w:r>
+      <w:r>
+        <w:t xml:space="preserve"> With consciousness, the AI might hesitate, or create reason for not shooting, while without a </w:t>
+      </w:r>
+      <w:r>
+        <w:t>consciousness</w:t>
+      </w:r>
+      <w:r>
+        <w:t xml:space="preserve"> the AI would just be following straight procedures and could result in wrong-doings. </w:t>
+      </w:r>
+      <w:r>
+        <w:t>Arkin points out that an artificial affection function that provided forms of guilt, grief or remorse would motive the robot to review its decisions.</w:t>
+      </w:r>
+      <w:r>
+        <w:t xml:space="preserve"> </w:t>
+      </w:r>
+    </w:p>
+    <w:p/>
+    <w:p>
+      <w:pPr>
+        <w:pStyle w:val="Heading2"/>
+      </w:pPr>
+      <w:r>
+        <w:lastRenderedPageBreak/>
+        <w:t>Considering Social and Emotional Artificial Intelligence</w:t>
+      </w:r>
+    </w:p>
+    <w:p>
+      <w:r>
+        <w:t xml:space="preserve">The third and final paper that was researched as part of this assignment takes the previous paper’s take on emotional </w:t>
+      </w:r>
+      <w:r>
+        <w:t>Artificial</w:t>
+      </w:r>
+      <w:r>
+        <w:t xml:space="preserve"> Intelligence further</w:t>
+      </w:r>
+      <w:r>
+        <w:t xml:space="preserve"> \</w:t>
       </w:r>
       <w:proofErr w:type="gramStart"/>
       <w:r>
         <w:t>cite{</w:t>
       </w:r>
+      <w:proofErr w:type="spellStart"/>
       <w:proofErr w:type="gramEnd"/>
       <w:r>
-        <w:t>ethicsMilitary}.</w:t>
+        <w:t>ethicsSocial</w:t>
+      </w:r>
+      <w:proofErr w:type="spellEnd"/>
+      <w:r>
+        <w:t>}</w:t>
+      </w:r>
+      <w:r>
+        <w:t>. Instead, both social and emotional AI is looked into, considering what it would mean for a machine to have either types of intelligence.</w:t>
+      </w:r>
+      <w:r>
+        <w:t xml:space="preserve"> The paper explains both concepts in interesting ways, using examples from recent research.</w:t>
+      </w:r>
+      <w:r>
+        <w:t xml:space="preserve"> The authors, Marc </w:t>
+      </w:r>
+      <w:r>
+        <w:t>Schroeder</w:t>
+      </w:r>
+      <w:r>
+        <w:t xml:space="preserve"> and Gary McKeown begin by explaining the need for both socially and emotionally intelligent machines. </w:t>
+      </w:r>
+    </w:p>
+    <w:p>
+      <w:pPr>
+        <w:tabs>
+          <w:tab w:val="left" w:pos="2010"/>
+        </w:tabs>
+      </w:pPr>
+      <w:r>
+        <w:t>Alan Turing’s famous test as mentioned previously tests an AI with the question of ‘can machines think?”. Emotional and social intelligence are both highly important prerequisites for passing the test, for example attempting to fool a human into thinking they are speaking to another human would be very difficult if the machine responded with no emotional substance in its responses.</w:t>
+      </w:r>
+      <w:r>
+        <w:tab/>
+      </w:r>
+    </w:p>
+    <w:p>
+      <w:pPr>
+        <w:tabs>
+          <w:tab w:val="left" w:pos="2010"/>
+        </w:tabs>
+      </w:pPr>
+      <w:r>
+        <w:t xml:space="preserve">To understand why and how social and emotional intelligence would work in an AI, the paper defines what both terms mean first. </w:t>
+      </w:r>
+      <w:r>
+        <w:t>The authors define social intelligence as the ability to interpret others mental behaviour, and to interact is social groups or close relationships.</w:t>
+      </w:r>
+      <w:r>
+        <w:t xml:space="preserve"> The paper highlights an important aspect of social intelligence, which is the ability to communicate with others. </w:t>
+      </w:r>
+      <w:r>
+        <w:t>Rather than responding based off known information, replies should be sent from reading the others feelings, and situational context</w:t>
+      </w:r>
+      <w:r>
+        <w:t>.</w:t>
+      </w:r>
+    </w:p>
+    <w:p>
+      <w:pPr>
+        <w:tabs>
+          <w:tab w:val="left" w:pos="2010"/>
+        </w:tabs>
+      </w:pPr>
+      <w:r>
+        <w:t>As for Emotional intelligence, this is described as the ability to “monitor one’s and other’s feelings and emotions”.</w:t>
+      </w:r>
+      <w:r>
+        <w:t xml:space="preserve"> Although the paper fails to give an example here, one could be suggested of such that a person that has been through a very recent traumatic event can usually be picked up on easily, </w:t>
+      </w:r>
+      <w:r>
+        <w:t>whereas</w:t>
+      </w:r>
+      <w:r>
+        <w:t xml:space="preserve"> a machine could struggle with this simply by text input.</w:t>
+      </w:r>
+      <w:r>
+        <w:t xml:space="preserve"> </w:t>
+      </w:r>
+    </w:p>
+    <w:p>
+      <w:pPr>
+        <w:tabs>
+          <w:tab w:val="left" w:pos="2010"/>
+        </w:tabs>
+      </w:pPr>
+      <w:r>
+        <w:t xml:space="preserve">In describing how </w:t>
+      </w:r>
+      <w:r>
+        <w:t>human’s</w:t>
+      </w:r>
+      <w:r>
+        <w:t xml:space="preserve"> </w:t>
+      </w:r>
+      <w:r>
+        <w:t>perceive</w:t>
+      </w:r>
+      <w:r>
+        <w:t xml:space="preserve"> </w:t>
+      </w:r>
+      <w:r>
+        <w:t>different</w:t>
+      </w:r>
+      <w:r>
+        <w:t xml:space="preserve"> objects or machines as social entities, the author uses the “tool” and “social” entity example. For instance, a simple object like a hammer would be a tool, because it has predictable </w:t>
+      </w:r>
+      <w:r>
+        <w:t>behaviours</w:t>
+      </w:r>
+      <w:r>
+        <w:t xml:space="preserve">. The more complex the object or machine, </w:t>
+      </w:r>
+      <w:r>
+        <w:t>the more humans begin to think that object or machine has a mind.</w:t>
+      </w:r>
+      <w:r>
+        <w:t xml:space="preserve"> </w:t>
       </w:r>
       <w:bookmarkStart w:id="0" w:name="_GoBack"/>
       <w:bookmarkEnd w:id="0"/>
-      <w:r>
-        <w:t>, strengthening evidence that humans can begin to care for robots. A final example that the paper uses to good effect in this circumstance is what would happen if a military person was reluctant to trade a b</w:t>
-      </w:r>
-      <w:r>
-        <w:t xml:space="preserve">omb disposal robot for a newer </w:t>
-      </w:r>
-      <w:r>
-        <w:t xml:space="preserve">and </w:t>
-      </w:r>
-      <w:r>
-        <w:t>safer</w:t>
-      </w:r>
-      <w:r>
-        <w:t xml:space="preserve"> one, but had grown a bond with that robot? In the worst case, the bond could actually cause lives to be lost due to the old and obsolete robot in use.</w:t>
-      </w:r>
-      <w:r>
-        <w:t xml:space="preserve"> </w:t>
-      </w:r>
-      <w:proofErr w:type="spellStart"/>
-      <w:r>
-        <w:t>Scheutz</w:t>
-      </w:r>
-      <w:proofErr w:type="spellEnd"/>
-      <w:r>
-        <w:t xml:space="preserve"> shows in his own research that soldiers can become very devoted to these kinds of robots</w:t>
-      </w:r>
-      <w:r>
-        <w:t xml:space="preserve"> \</w:t>
-      </w:r>
-      <w:proofErr w:type="gramStart"/>
-      <w:r>
-        <w:t>cite{</w:t>
-      </w:r>
-      <w:proofErr w:type="spellStart"/>
-      <w:proofErr w:type="gramEnd"/>
-      <w:r>
-        <w:t>ethicsMilitary</w:t>
-      </w:r>
-      <w:proofErr w:type="spellEnd"/>
-      <w:r>
-        <w:t>}</w:t>
-      </w:r>
-      <w:r>
-        <w:t xml:space="preserve">. </w:t>
-      </w:r>
-    </w:p>
-    <w:p>
-      <w:r>
-        <w:t xml:space="preserve">The authors speculate a lot about the future of emotions in the following section of the paper, going on to state that </w:t>
-      </w:r>
-      <w:r>
-        <w:t xml:space="preserve">generally emotions between humans and AI raises some problems, though because of recent successes replicating </w:t>
-      </w:r>
-      <w:r>
-        <w:t>cognitive</w:t>
-      </w:r>
-      <w:r>
-        <w:t xml:space="preserve"> features, some level of emotional contact is possible.</w:t>
-      </w:r>
-      <w:r>
-        <w:t xml:space="preserve"> </w:t>
-      </w:r>
-    </w:p>
-    <w:p>
-      <w:r>
-        <w:t xml:space="preserve">A final remark that needs mentioning as a highlight of the paper is where AI </w:t>
-      </w:r>
-      <w:r>
-        <w:t>consciousness</w:t>
-      </w:r>
-      <w:r>
-        <w:t xml:space="preserve"> </w:t>
-      </w:r>
-      <w:r>
-        <w:t>is talked</w:t>
-      </w:r>
-      <w:r>
-        <w:t xml:space="preserve"> about relating to military robots again.</w:t>
-      </w:r>
-      <w:r>
-        <w:t xml:space="preserve"> In an example taken from Ronald Arkin, part of the US Army, mentions that with the need for emotional AI with consciousness is very important, for instance where without a human operator available the robot would have to decide whether to decide to shoot at a target.</w:t>
-      </w:r>
-      <w:r>
-        <w:t xml:space="preserve"> With consciousness, the AI might hesitate, or create reason for not shooting, while without a </w:t>
-      </w:r>
-      <w:r>
-        <w:t>consciousness</w:t>
-      </w:r>
-      <w:r>
-        <w:t xml:space="preserve"> the AI would just be following straight procedures and could result in wrong-doings. </w:t>
-      </w:r>
-      <w:r>
-        <w:t>Arkin points out that an artificial affection function that provided forms of guilt, grief or remorse would motive the robot to review its decisions.</w:t>
-      </w:r>
-      <w:r>
-        <w:t xml:space="preserve"> </w:t>
-      </w:r>
-    </w:p>
-    <w:p/>
-    <w:p>
-      <w:pPr>
-        <w:pStyle w:val="Heading2"/>
-      </w:pPr>
-      <w:r>
-        <w:lastRenderedPageBreak/>
-        <w:t>Considering Social and Emotional Artificial Intelligence</w:t>
+    </w:p>
+    <w:p>
+      <w:pPr>
+        <w:tabs>
+          <w:tab w:val="left" w:pos="2010"/>
+        </w:tabs>
+      </w:pPr>
+      <w:r>
+        <w:t>Social robots</w:t>
+      </w:r>
+    </w:p>
+    <w:p>
+      <w:r>
+        <w:t>Sensitive robots with emotions- SAL</w:t>
+      </w:r>
+    </w:p>
+    <w:p>
+      <w:r>
+        <w:t>Is SAL intelligent?</w:t>
+      </w:r>
+    </w:p>
+    <w:p>
+      <w:r>
+        <w:t>Conclusions</w:t>
       </w:r>
     </w:p>
     <w:sectPr>

</xml_diff>